<commit_message>
Theory question 2, screenshots.
</commit_message>
<xml_diff>
--- a/Doc1.docx
+++ b/Doc1.docx
@@ -72,7 +72,15 @@
           </w:tcPr>
           <w:p>
             <w:r>
-              <w:t>(S,0,-)</w:t>
+              <w:t>(S,</w:t>
+            </w:r>
+            <w:proofErr w:type="gramStart"/>
+            <w:r>
+              <w:t>0,-</w:t>
+            </w:r>
+            <w:proofErr w:type="gramEnd"/>
+            <w:r>
+              <w:t>)</w:t>
             </w:r>
           </w:p>
         </w:tc>
@@ -100,17 +108,33 @@
           </w:tcPr>
           <w:p>
             <w:r>
-              <w:t>(A,2,SA), (B,9,SB)</w:t>
-            </w:r>
-          </w:p>
-        </w:tc>
-        <w:tc>
-          <w:tcPr>
-            <w:tcW w:w="3117" w:type="dxa"/>
-          </w:tcPr>
-          <w:p>
-            <w:r>
-              <w:t>(S,0,-)</w:t>
+              <w:t>(A,</w:t>
+            </w:r>
+            <w:proofErr w:type="gramStart"/>
+            <w:r>
+              <w:t>2,SA</w:t>
+            </w:r>
+            <w:proofErr w:type="gramEnd"/>
+            <w:r>
+              <w:t>), (B,9,SB)</w:t>
+            </w:r>
+          </w:p>
+        </w:tc>
+        <w:tc>
+          <w:tcPr>
+            <w:tcW w:w="3117" w:type="dxa"/>
+          </w:tcPr>
+          <w:p>
+            <w:r>
+              <w:t>(S,</w:t>
+            </w:r>
+            <w:proofErr w:type="gramStart"/>
+            <w:r>
+              <w:t>0,-</w:t>
+            </w:r>
+            <w:proofErr w:type="gramEnd"/>
+            <w:r>
+              <w:t>)</w:t>
             </w:r>
           </w:p>
         </w:tc>
@@ -132,17 +156,33 @@
           </w:tcPr>
           <w:p>
             <w:r>
-              <w:t>(B,6,AB), (D,9,AD), (C,8,AC)</w:t>
-            </w:r>
-          </w:p>
-        </w:tc>
-        <w:tc>
-          <w:tcPr>
-            <w:tcW w:w="3117" w:type="dxa"/>
-          </w:tcPr>
-          <w:p>
-            <w:r>
-              <w:t>(S,0,-), (A,2,SA)</w:t>
+              <w:t>(B,</w:t>
+            </w:r>
+            <w:proofErr w:type="gramStart"/>
+            <w:r>
+              <w:t>6,AB</w:t>
+            </w:r>
+            <w:proofErr w:type="gramEnd"/>
+            <w:r>
+              <w:t>), (D,9,AD), (C,8,AC)</w:t>
+            </w:r>
+          </w:p>
+        </w:tc>
+        <w:tc>
+          <w:tcPr>
+            <w:tcW w:w="3117" w:type="dxa"/>
+          </w:tcPr>
+          <w:p>
+            <w:r>
+              <w:t>(S,</w:t>
+            </w:r>
+            <w:proofErr w:type="gramStart"/>
+            <w:r>
+              <w:t>0,-</w:t>
+            </w:r>
+            <w:proofErr w:type="gramEnd"/>
+            <w:r>
+              <w:t>), (A,2,SA)</w:t>
             </w:r>
           </w:p>
         </w:tc>
@@ -164,17 +204,33 @@
           </w:tcPr>
           <w:p>
             <w:r>
-              <w:t>(D,9,AD), (C,8,AC), (F,18,BF)</w:t>
-            </w:r>
-          </w:p>
-        </w:tc>
-        <w:tc>
-          <w:tcPr>
-            <w:tcW w:w="3117" w:type="dxa"/>
-          </w:tcPr>
-          <w:p>
-            <w:r>
-              <w:t>(S,0,-), (A,2,SA), (B,6,AB)</w:t>
+              <w:t>(D,</w:t>
+            </w:r>
+            <w:proofErr w:type="gramStart"/>
+            <w:r>
+              <w:t>9,AD</w:t>
+            </w:r>
+            <w:proofErr w:type="gramEnd"/>
+            <w:r>
+              <w:t>), (C,8,AC), (F,18,BF)</w:t>
+            </w:r>
+          </w:p>
+        </w:tc>
+        <w:tc>
+          <w:tcPr>
+            <w:tcW w:w="3117" w:type="dxa"/>
+          </w:tcPr>
+          <w:p>
+            <w:r>
+              <w:t>(S,</w:t>
+            </w:r>
+            <w:proofErr w:type="gramStart"/>
+            <w:r>
+              <w:t>0,-</w:t>
+            </w:r>
+            <w:proofErr w:type="gramEnd"/>
+            <w:r>
+              <w:t>), (A,2,SA), (B,6,AB)</w:t>
             </w:r>
           </w:p>
         </w:tc>
@@ -196,17 +252,33 @@
           </w:tcPr>
           <w:p>
             <w:r>
-              <w:t>(C,8,AC), (F,18,BF), (E,14,DE)</w:t>
-            </w:r>
-          </w:p>
-        </w:tc>
-        <w:tc>
-          <w:tcPr>
-            <w:tcW w:w="3117" w:type="dxa"/>
-          </w:tcPr>
-          <w:p>
-            <w:r>
-              <w:t>(S,0,-), (A,2,SA), (B,6,AB), (D,9,AD)</w:t>
+              <w:t>(C,</w:t>
+            </w:r>
+            <w:proofErr w:type="gramStart"/>
+            <w:r>
+              <w:t>8,AC</w:t>
+            </w:r>
+            <w:proofErr w:type="gramEnd"/>
+            <w:r>
+              <w:t>), (F,18,BF), (E,14,DE)</w:t>
+            </w:r>
+          </w:p>
+        </w:tc>
+        <w:tc>
+          <w:tcPr>
+            <w:tcW w:w="3117" w:type="dxa"/>
+          </w:tcPr>
+          <w:p>
+            <w:r>
+              <w:t>(S,</w:t>
+            </w:r>
+            <w:proofErr w:type="gramStart"/>
+            <w:r>
+              <w:t>0,-</w:t>
+            </w:r>
+            <w:proofErr w:type="gramEnd"/>
+            <w:r>
+              <w:t>), (A,2,SA), (B,6,AB), (D,9,AD)</w:t>
             </w:r>
           </w:p>
         </w:tc>
@@ -228,17 +300,33 @@
           </w:tcPr>
           <w:p>
             <w:r>
-              <w:t>(F,13,CF), (E,13,CE)</w:t>
-            </w:r>
-          </w:p>
-        </w:tc>
-        <w:tc>
-          <w:tcPr>
-            <w:tcW w:w="3117" w:type="dxa"/>
-          </w:tcPr>
-          <w:p>
-            <w:r>
-              <w:t>(S,0,-), (A,2,SA), (B,6,AB), (D,9,AD), (C,8,AC)</w:t>
+              <w:t>(F,</w:t>
+            </w:r>
+            <w:proofErr w:type="gramStart"/>
+            <w:r>
+              <w:t>13,CF</w:t>
+            </w:r>
+            <w:proofErr w:type="gramEnd"/>
+            <w:r>
+              <w:t>), (E,13,CE)</w:t>
+            </w:r>
+          </w:p>
+        </w:tc>
+        <w:tc>
+          <w:tcPr>
+            <w:tcW w:w="3117" w:type="dxa"/>
+          </w:tcPr>
+          <w:p>
+            <w:r>
+              <w:t>(S,</w:t>
+            </w:r>
+            <w:proofErr w:type="gramStart"/>
+            <w:r>
+              <w:t>0,-</w:t>
+            </w:r>
+            <w:proofErr w:type="gramEnd"/>
+            <w:r>
+              <w:t>), (A,2,SA), (B,6,AB), (D,9,AD), (C,8,AC)</w:t>
             </w:r>
           </w:p>
         </w:tc>
@@ -260,17 +348,33 @@
           </w:tcPr>
           <w:p>
             <w:r>
-              <w:t>(E,13,CE), (G,18,FG)</w:t>
-            </w:r>
-          </w:p>
-        </w:tc>
-        <w:tc>
-          <w:tcPr>
-            <w:tcW w:w="3117" w:type="dxa"/>
-          </w:tcPr>
-          <w:p>
-            <w:r>
-              <w:t>(S,0,-), (A,2,SA), (B,6,AB), (D,9,AD), (C,8,AC), (F,13,CF)</w:t>
+              <w:t>(E,</w:t>
+            </w:r>
+            <w:proofErr w:type="gramStart"/>
+            <w:r>
+              <w:t>13,CE</w:t>
+            </w:r>
+            <w:proofErr w:type="gramEnd"/>
+            <w:r>
+              <w:t>), (G,18,FG)</w:t>
+            </w:r>
+          </w:p>
+        </w:tc>
+        <w:tc>
+          <w:tcPr>
+            <w:tcW w:w="3117" w:type="dxa"/>
+          </w:tcPr>
+          <w:p>
+            <w:r>
+              <w:t>(S,</w:t>
+            </w:r>
+            <w:proofErr w:type="gramStart"/>
+            <w:r>
+              <w:t>0,-</w:t>
+            </w:r>
+            <w:proofErr w:type="gramEnd"/>
+            <w:r>
+              <w:t>), (A,2,SA), (B,6,AB), (D,9,AD), (C,8,AC), (F,13,CF)</w:t>
             </w:r>
           </w:p>
         </w:tc>
@@ -292,17 +396,33 @@
           </w:tcPr>
           <w:p>
             <w:r>
-              <w:t>(G,15,EG)</w:t>
-            </w:r>
-          </w:p>
-        </w:tc>
-        <w:tc>
-          <w:tcPr>
-            <w:tcW w:w="3117" w:type="dxa"/>
-          </w:tcPr>
-          <w:p>
-            <w:r>
-              <w:t>(S,0,-), (A,2,SA), (B,6,AB), (D,9,AD), (C,8,AC), (F,13,CF), (E,13,CE)</w:t>
+              <w:t>(G,</w:t>
+            </w:r>
+            <w:proofErr w:type="gramStart"/>
+            <w:r>
+              <w:t>15,EG</w:t>
+            </w:r>
+            <w:proofErr w:type="gramEnd"/>
+            <w:r>
+              <w:t>)</w:t>
+            </w:r>
+          </w:p>
+        </w:tc>
+        <w:tc>
+          <w:tcPr>
+            <w:tcW w:w="3117" w:type="dxa"/>
+          </w:tcPr>
+          <w:p>
+            <w:r>
+              <w:t>(S,</w:t>
+            </w:r>
+            <w:proofErr w:type="gramStart"/>
+            <w:r>
+              <w:t>0,-</w:t>
+            </w:r>
+            <w:proofErr w:type="gramEnd"/>
+            <w:r>
+              <w:t>), (A,2,SA), (B,6,AB), (D,9,AD), (C,8,AC), (F,13,CF), (E,13,CE)</w:t>
             </w:r>
           </w:p>
         </w:tc>
@@ -330,7 +450,15 @@
           </w:tcPr>
           <w:p>
             <w:r>
-              <w:t>(S,0,-), (A,2,SA), (B,6,AB), (D,9,AD), (C,8,AC), (F,13,CF), (E,13,CE), (G,15,EG)</w:t>
+              <w:t>(S,</w:t>
+            </w:r>
+            <w:proofErr w:type="gramStart"/>
+            <w:r>
+              <w:t>0,-</w:t>
+            </w:r>
+            <w:proofErr w:type="gramEnd"/>
+            <w:r>
+              <w:t>), (A,2,SA), (B,6,AB), (D,9,AD), (C,8,AC), (F,13,CF), (E,13,CE), (G,15,EG)</w:t>
             </w:r>
           </w:p>
         </w:tc>
@@ -402,7 +530,15 @@
           </w:tcPr>
           <w:p>
             <w:r>
-              <w:t>(S,0,–,11)</w:t>
+              <w:t>(S,</w:t>
+            </w:r>
+            <w:proofErr w:type="gramStart"/>
+            <w:r>
+              <w:t>0,–</w:t>
+            </w:r>
+            <w:proofErr w:type="gramEnd"/>
+            <w:r>
+              <w:t>,11)</w:t>
             </w:r>
           </w:p>
         </w:tc>
@@ -430,17 +566,33 @@
           </w:tcPr>
           <w:p>
             <w:r>
-              <w:t>(A,2,SA,14), (B,9,SB,15)</w:t>
-            </w:r>
-          </w:p>
-        </w:tc>
-        <w:tc>
-          <w:tcPr>
-            <w:tcW w:w="3117" w:type="dxa"/>
-          </w:tcPr>
-          <w:p>
-            <w:r>
-              <w:t>(S,0,-)</w:t>
+              <w:t>(A,</w:t>
+            </w:r>
+            <w:proofErr w:type="gramStart"/>
+            <w:r>
+              <w:t>2,SA</w:t>
+            </w:r>
+            <w:proofErr w:type="gramEnd"/>
+            <w:r>
+              <w:t>,14), (B,9,SB,15)</w:t>
+            </w:r>
+          </w:p>
+        </w:tc>
+        <w:tc>
+          <w:tcPr>
+            <w:tcW w:w="3117" w:type="dxa"/>
+          </w:tcPr>
+          <w:p>
+            <w:r>
+              <w:t>(S,</w:t>
+            </w:r>
+            <w:proofErr w:type="gramStart"/>
+            <w:r>
+              <w:t>0,-</w:t>
+            </w:r>
+            <w:proofErr w:type="gramEnd"/>
+            <w:r>
+              <w:t>)</w:t>
             </w:r>
           </w:p>
         </w:tc>
@@ -462,8 +614,13 @@
           </w:tcPr>
           <w:p>
             <w:r>
-              <w:t>(B,6,AB</w:t>
-            </w:r>
+              <w:t>(B,</w:t>
+            </w:r>
+            <w:proofErr w:type="gramStart"/>
+            <w:r>
+              <w:t>6,AB</w:t>
+            </w:r>
+            <w:proofErr w:type="gramEnd"/>
             <w:r>
               <w:t>,12</w:t>
             </w:r>
@@ -490,7 +647,15 @@
           </w:tcPr>
           <w:p>
             <w:r>
-              <w:t>(S,0,-), (A,2,SA)</w:t>
+              <w:t>(S,</w:t>
+            </w:r>
+            <w:proofErr w:type="gramStart"/>
+            <w:r>
+              <w:t>0,-</w:t>
+            </w:r>
+            <w:proofErr w:type="gramEnd"/>
+            <w:r>
+              <w:t>), (A,2,SA)</w:t>
             </w:r>
           </w:p>
         </w:tc>
@@ -512,8 +677,13 @@
           </w:tcPr>
           <w:p>
             <w:r>
-              <w:t>(D,9,AD</w:t>
-            </w:r>
+              <w:t>(D,</w:t>
+            </w:r>
+            <w:proofErr w:type="gramStart"/>
+            <w:r>
+              <w:t>9,AD</w:t>
+            </w:r>
+            <w:proofErr w:type="gramEnd"/>
             <w:r>
               <w:t>,14</w:t>
             </w:r>
@@ -543,7 +713,15 @@
           </w:tcPr>
           <w:p>
             <w:r>
-              <w:t>(S,0,-), (A,2,SA)</w:t>
+              <w:t>(S,</w:t>
+            </w:r>
+            <w:proofErr w:type="gramStart"/>
+            <w:r>
+              <w:t>0,-</w:t>
+            </w:r>
+            <w:proofErr w:type="gramEnd"/>
+            <w:r>
+              <w:t>), (A,2,SA)</w:t>
             </w:r>
             <w:r>
               <w:t>, (B,6,AB)</w:t>
@@ -568,8 +746,13 @@
           </w:tcPr>
           <w:p>
             <w:r>
-              <w:t>(C,8,AC</w:t>
-            </w:r>
+              <w:t>(C,</w:t>
+            </w:r>
+            <w:proofErr w:type="gramStart"/>
+            <w:r>
+              <w:t>8,AC</w:t>
+            </w:r>
+            <w:proofErr w:type="gramEnd"/>
             <w:r>
               <w:t>,18</w:t>
             </w:r>
@@ -611,7 +794,15 @@
           </w:tcPr>
           <w:p>
             <w:r>
-              <w:t>(S,0,-), (A,2,SA), (B,6,AB)</w:t>
+              <w:t>(S,</w:t>
+            </w:r>
+            <w:proofErr w:type="gramStart"/>
+            <w:r>
+              <w:t>0,-</w:t>
+            </w:r>
+            <w:proofErr w:type="gramEnd"/>
+            <w:r>
+              <w:t>), (A,2,SA), (B,6,AB)</w:t>
             </w:r>
             <w:r>
               <w:t>,</w:t>
@@ -644,6 +835,7 @@
             <w:r>
               <w:t>(F,</w:t>
             </w:r>
+            <w:proofErr w:type="gramStart"/>
             <w:r>
               <w:t>13</w:t>
             </w:r>
@@ -653,6 +845,7 @@
             <w:r>
               <w:t>CF</w:t>
             </w:r>
+            <w:proofErr w:type="gramEnd"/>
             <w:r>
               <w:t>,19</w:t>
             </w:r>
@@ -682,7 +875,15 @@
           </w:tcPr>
           <w:p>
             <w:r>
-              <w:t>(S,0,-), (A,2,SA), (B,6,AB), (D,9,AD)</w:t>
+              <w:t>(S,</w:t>
+            </w:r>
+            <w:proofErr w:type="gramStart"/>
+            <w:r>
+              <w:t>0,-</w:t>
+            </w:r>
+            <w:proofErr w:type="gramEnd"/>
+            <w:r>
+              <w:t>), (A,2,SA), (B,6,AB), (D,9,AD)</w:t>
             </w:r>
             <w:r>
               <w:t>, (C,8,AC)</w:t>
@@ -707,8 +908,13 @@
           </w:tcPr>
           <w:p>
             <w:r>
-              <w:t>(E,13,CE</w:t>
-            </w:r>
+              <w:t>(E,</w:t>
+            </w:r>
+            <w:proofErr w:type="gramStart"/>
+            <w:r>
+              <w:t>13,CE</w:t>
+            </w:r>
+            <w:proofErr w:type="gramEnd"/>
             <w:r>
               <w:t>,20</w:t>
             </w:r>
@@ -732,7 +938,15 @@
           </w:tcPr>
           <w:p>
             <w:r>
-              <w:t>(S,0,-), (A,2,SA), (B,6,AB), (D,9,AD), (C,8,AC)</w:t>
+              <w:t>(S,</w:t>
+            </w:r>
+            <w:proofErr w:type="gramStart"/>
+            <w:r>
+              <w:t>0,-</w:t>
+            </w:r>
+            <w:proofErr w:type="gramEnd"/>
+            <w:r>
+              <w:t>), (A,2,SA), (B,6,AB), (D,9,AD), (C,8,AC)</w:t>
             </w:r>
             <w:r>
               <w:t xml:space="preserve">, </w:t>
@@ -760,8 +974,13 @@
           </w:tcPr>
           <w:p>
             <w:r>
-              <w:t>(G,15,EG</w:t>
-            </w:r>
+              <w:t>(G,</w:t>
+            </w:r>
+            <w:proofErr w:type="gramStart"/>
+            <w:r>
+              <w:t>15,EG</w:t>
+            </w:r>
+            <w:proofErr w:type="gramEnd"/>
             <w:r>
               <w:t>,15</w:t>
             </w:r>
@@ -776,7 +995,15 @@
           </w:tcPr>
           <w:p>
             <w:r>
-              <w:t>(S,0,-), (A,2,SA), (B,6,AB), (D,9,AD), (C,8,AC), (F,13,CF)</w:t>
+              <w:t>(S,</w:t>
+            </w:r>
+            <w:proofErr w:type="gramStart"/>
+            <w:r>
+              <w:t>0,-</w:t>
+            </w:r>
+            <w:proofErr w:type="gramEnd"/>
+            <w:r>
+              <w:t>), (A,2,SA), (B,6,AB), (D,9,AD), (C,8,AC), (F,13,CF)</w:t>
             </w:r>
             <w:r>
               <w:t xml:space="preserve">, </w:t>
@@ -810,7 +1037,15 @@
           </w:tcPr>
           <w:p>
             <w:r>
-              <w:t>(S,0,-), (A,2,SA), (B,6,AB), (D,9,AD), (C,8,AC), (F,13,CF), (E,13,CE)</w:t>
+              <w:t>(S,</w:t>
+            </w:r>
+            <w:proofErr w:type="gramStart"/>
+            <w:r>
+              <w:t>0,-</w:t>
+            </w:r>
+            <w:proofErr w:type="gramEnd"/>
+            <w:r>
+              <w:t>), (A,2,SA), (B,6,AB), (D,9,AD), (C,8,AC), (F,13,CF), (E,13,CE)</w:t>
             </w:r>
             <w:r>
               <w:t xml:space="preserve">, </w:t>
@@ -823,6 +1058,69 @@
       </w:tr>
     </w:tbl>
     <w:p/>
+    <w:p/>
+    <w:p/>
+    <w:p>
+      <w:r>
+        <w:lastRenderedPageBreak/>
+        <w:t>Question 2:</w:t>
+      </w:r>
+    </w:p>
+    <w:p>
+      <w:r>
+        <w:rPr>
+          <w:noProof/>
+        </w:rPr>
+        <w:drawing>
+          <wp:inline distT="0" distB="0" distL="0" distR="0" wp14:anchorId="10FF0AB3" wp14:editId="60B9281E">
+            <wp:extent cx="5943600" cy="4324350"/>
+            <wp:effectExtent l="0" t="0" r="0" b="0"/>
+            <wp:docPr id="1" name="Picture 1"/>
+            <wp:cNvGraphicFramePr>
+              <a:graphicFrameLocks xmlns:a="http://schemas.openxmlformats.org/drawingml/2006/main" noChangeAspect="1"/>
+            </wp:cNvGraphicFramePr>
+            <a:graphic xmlns:a="http://schemas.openxmlformats.org/drawingml/2006/main">
+              <a:graphicData uri="http://schemas.openxmlformats.org/drawingml/2006/picture">
+                <pic:pic xmlns:pic="http://schemas.openxmlformats.org/drawingml/2006/picture">
+                  <pic:nvPicPr>
+                    <pic:cNvPr id="0" name="Picture 1"/>
+                    <pic:cNvPicPr>
+                      <a:picLocks noChangeAspect="1" noChangeArrowheads="1"/>
+                    </pic:cNvPicPr>
+                  </pic:nvPicPr>
+                  <pic:blipFill>
+                    <a:blip r:embed="rId4">
+                      <a:extLst>
+                        <a:ext uri="{28A0092B-C50C-407E-A947-70E740481C1C}">
+                          <a14:useLocalDpi xmlns:a14="http://schemas.microsoft.com/office/drawing/2010/main" val="0"/>
+                        </a:ext>
+                      </a:extLst>
+                    </a:blip>
+                    <a:srcRect/>
+                    <a:stretch>
+                      <a:fillRect/>
+                    </a:stretch>
+                  </pic:blipFill>
+                  <pic:spPr bwMode="auto">
+                    <a:xfrm>
+                      <a:off x="0" y="0"/>
+                      <a:ext cx="5943600" cy="4324350"/>
+                    </a:xfrm>
+                    <a:prstGeom prst="rect">
+                      <a:avLst/>
+                    </a:prstGeom>
+                    <a:noFill/>
+                    <a:ln>
+                      <a:noFill/>
+                    </a:ln>
+                  </pic:spPr>
+                </pic:pic>
+              </a:graphicData>
+            </a:graphic>
+          </wp:inline>
+        </w:drawing>
+      </w:r>
+    </w:p>
     <w:sectPr>
       <w:pgSz w:w="12240" w:h="15840"/>
       <w:pgMar w:top="1440" w:right="1440" w:bottom="1440" w:left="1440" w:header="720" w:footer="720" w:gutter="0"/>

</xml_diff>